<commit_message>
Updated the log with current status
</commit_message>
<xml_diff>
--- a/Meeting log/13_10_18_Log.docx
+++ b/Meeting log/13_10_18_Log.docx
@@ -120,8 +120,6 @@
             <w:r>
               <w:t xml:space="preserve"> </w:t>
             </w:r>
-            <w:bookmarkStart w:id="0" w:name="_GoBack"/>
-            <w:bookmarkEnd w:id="0"/>
             <w:r>
               <w:t>Brandon Keith</w:t>
             </w:r>
@@ -575,7 +573,31 @@
           <w:p>
             <w:pPr>
               <w:pStyle w:val="ListParagraph"/>
+              <w:numPr>
+                <w:ilvl w:val="0"/>
+                <w:numId w:val="33"/>
+              </w:numPr>
             </w:pPr>
+            <w:r>
+              <w:t>Researching potential application for satellite as well as the satellites</w:t>
+            </w:r>
+          </w:p>
+          <w:p>
+            <w:pPr>
+              <w:pStyle w:val="ListParagraph"/>
+              <w:numPr>
+                <w:ilvl w:val="1"/>
+                <w:numId w:val="33"/>
+              </w:numPr>
+            </w:pPr>
+            <w:r>
+              <w:t>Also  want to get to know the Automatic Gain Control (AGC</w:t>
+            </w:r>
+            <w:bookmarkStart w:id="0" w:name="_GoBack"/>
+            <w:bookmarkEnd w:id="0"/>
+            <w:r>
+              <w:t>)</w:t>
+            </w:r>
           </w:p>
         </w:tc>
       </w:tr>
@@ -882,7 +904,7 @@
         <w:rFonts w:ascii="Symbol" w:hAnsi="Symbol" w:hint="default"/>
       </w:rPr>
     </w:lvl>
-    <w:lvl w:ilvl="1" w:tplc="04090003" w:tentative="1">
+    <w:lvl w:ilvl="1" w:tplc="04090003">
       <w:start w:val="1"/>
       <w:numFmt w:val="bullet"/>
       <w:lvlText w:val="o"/>

</xml_diff>